<commit_message>
cambios en rama 2 documnento poi ine insondable
</commit_message>
<xml_diff>
--- a/poi ine mega.docx
+++ b/poi ine mega.docx
@@ -18,6 +18,11 @@
       <w:proofErr w:type="spellEnd"/>
       <w:r>
         <w:t xml:space="preserve"> at a time</w:t>
+      </w:r>
+    </w:p>
+    <w:p>
+      <w:r>
+        <w:t xml:space="preserve">Insondable </w:t>
       </w:r>
       <w:bookmarkStart w:id="0" w:name="_GoBack"/>
       <w:bookmarkEnd w:id="0"/>

</xml_diff>